<commit_message>
add calcs, footer, logo
</commit_message>
<xml_diff>
--- a/notatki/project_plan.docx
+++ b/notatki/project_plan.docx
@@ -473,16 +473,20 @@
         <w:rPr>
           <w:sz w:val="24"/>
           <w:szCs w:val="24"/>
-        </w:rPr>
-      </w:pPr>
+          <w:lang w:val="pl-PL"/>
+        </w:rPr>
+      </w:pPr>
+      <w:proofErr w:type="spellStart"/>
       <w:r>
         <w:rPr>
           <w:b/>
           <w:sz w:val="24"/>
           <w:szCs w:val="24"/>
+          <w:lang w:val="pl-PL"/>
         </w:rPr>
         <w:t>Header</w:t>
       </w:r>
+      <w:proofErr w:type="spellEnd"/>
     </w:p>
     <w:p>
       <w:pPr>
@@ -754,521 +758,894 @@
         </w:rPr>
         <w:t xml:space="preserve"> na te artykuly.</w:t>
       </w:r>
+      <w:r>
+        <w:rPr>
+          <w:sz w:val="24"/>
+          <w:szCs w:val="24"/>
+          <w:lang w:val="pl-PL"/>
+        </w:rPr>
+        <w:t xml:space="preserve"> </w:t>
+      </w:r>
+      <w:proofErr w:type="spellStart"/>
+      <w:r>
+        <w:rPr>
+          <w:sz w:val="24"/>
+          <w:szCs w:val="24"/>
+          <w:lang w:val="pl-PL"/>
+        </w:rPr>
+        <w:t>Artykuly</w:t>
+      </w:r>
+      <w:proofErr w:type="spellEnd"/>
+      <w:r>
+        <w:rPr>
+          <w:sz w:val="24"/>
+          <w:szCs w:val="24"/>
+          <w:lang w:val="pl-PL"/>
+        </w:rPr>
+        <w:t xml:space="preserve"> </w:t>
+      </w:r>
+      <w:proofErr w:type="spellStart"/>
+      <w:r>
+        <w:rPr>
+          <w:sz w:val="24"/>
+          <w:szCs w:val="24"/>
+          <w:lang w:val="pl-PL"/>
+        </w:rPr>
+        <w:t>zerzniete</w:t>
+      </w:r>
+      <w:proofErr w:type="spellEnd"/>
+      <w:r>
+        <w:rPr>
+          <w:sz w:val="24"/>
+          <w:szCs w:val="24"/>
+          <w:lang w:val="pl-PL"/>
+        </w:rPr>
+        <w:t xml:space="preserve"> z podpisem z </w:t>
+      </w:r>
+      <w:proofErr w:type="spellStart"/>
+      <w:r>
+        <w:rPr>
+          <w:sz w:val="24"/>
+          <w:szCs w:val="24"/>
+          <w:lang w:val="pl-PL"/>
+        </w:rPr>
+        <w:t>ktorej</w:t>
+      </w:r>
+      <w:proofErr w:type="spellEnd"/>
+      <w:r>
+        <w:rPr>
+          <w:sz w:val="24"/>
+          <w:szCs w:val="24"/>
+          <w:lang w:val="pl-PL"/>
+        </w:rPr>
+        <w:t xml:space="preserve"> </w:t>
+      </w:r>
+      <w:proofErr w:type="spellStart"/>
+      <w:r>
+        <w:rPr>
+          <w:sz w:val="24"/>
+          <w:szCs w:val="24"/>
+          <w:lang w:val="pl-PL"/>
+        </w:rPr>
+        <w:lastRenderedPageBreak/>
+        <w:t>strktórejaz</w:t>
+      </w:r>
+      <w:proofErr w:type="spellEnd"/>
+      <w:r>
+        <w:rPr>
+          <w:sz w:val="24"/>
+          <w:szCs w:val="24"/>
+          <w:lang w:val="pl-PL"/>
+        </w:rPr>
+        <w:t xml:space="preserve"> z linkiem na końcu </w:t>
+      </w:r>
+      <w:proofErr w:type="spellStart"/>
+      <w:r>
+        <w:rPr>
+          <w:sz w:val="24"/>
+          <w:szCs w:val="24"/>
+          <w:lang w:val="pl-PL"/>
+        </w:rPr>
+        <w:t>artykulu</w:t>
+      </w:r>
+      <w:proofErr w:type="spellEnd"/>
+      <w:r>
+        <w:rPr>
+          <w:sz w:val="24"/>
+          <w:szCs w:val="24"/>
+          <w:lang w:val="pl-PL"/>
+        </w:rPr>
+        <w:t xml:space="preserve">. Ewentualnie </w:t>
+      </w:r>
+      <w:proofErr w:type="spellStart"/>
+      <w:r>
+        <w:rPr>
+          <w:sz w:val="24"/>
+          <w:szCs w:val="24"/>
+          <w:lang w:val="pl-PL"/>
+        </w:rPr>
+        <w:t>czesc</w:t>
+      </w:r>
+      <w:proofErr w:type="spellEnd"/>
+      <w:r>
+        <w:rPr>
+          <w:sz w:val="24"/>
+          <w:szCs w:val="24"/>
+          <w:lang w:val="pl-PL"/>
+        </w:rPr>
+        <w:t xml:space="preserve"> </w:t>
+      </w:r>
+      <w:proofErr w:type="spellStart"/>
+      <w:r>
+        <w:rPr>
+          <w:sz w:val="24"/>
+          <w:szCs w:val="24"/>
+          <w:lang w:val="pl-PL"/>
+        </w:rPr>
+        <w:t>artykuly</w:t>
+      </w:r>
+      <w:proofErr w:type="spellEnd"/>
+      <w:r>
+        <w:rPr>
+          <w:sz w:val="24"/>
+          <w:szCs w:val="24"/>
+          <w:lang w:val="pl-PL"/>
+        </w:rPr>
+        <w:t xml:space="preserve"> i info żeby </w:t>
+      </w:r>
+      <w:proofErr w:type="spellStart"/>
+      <w:r>
+        <w:rPr>
+          <w:sz w:val="24"/>
+          <w:szCs w:val="24"/>
+          <w:lang w:val="pl-PL"/>
+        </w:rPr>
+        <w:t>czytac</w:t>
+      </w:r>
+      <w:proofErr w:type="spellEnd"/>
+      <w:r>
+        <w:rPr>
+          <w:sz w:val="24"/>
+          <w:szCs w:val="24"/>
+          <w:lang w:val="pl-PL"/>
+        </w:rPr>
+        <w:t xml:space="preserve"> dalej z linkiem</w:t>
+      </w:r>
+    </w:p>
+    <w:p>
+      <w:pPr>
+        <w:rPr>
+          <w:sz w:val="24"/>
+          <w:szCs w:val="24"/>
+          <w:lang w:val="pl-PL"/>
+        </w:rPr>
+      </w:pPr>
+      <w:proofErr w:type="spellStart"/>
+      <w:r>
+        <w:rPr>
+          <w:b/>
+          <w:sz w:val="24"/>
+          <w:szCs w:val="24"/>
+          <w:lang w:val="pl-PL"/>
+        </w:rPr>
+        <w:t>Trainings</w:t>
+      </w:r>
+      <w:proofErr w:type="spellEnd"/>
+    </w:p>
+    <w:p>
+      <w:pPr>
+        <w:rPr>
+          <w:sz w:val="24"/>
+          <w:szCs w:val="24"/>
+          <w:lang w:val="pl-PL"/>
+        </w:rPr>
+      </w:pPr>
+      <w:proofErr w:type="spellStart"/>
+      <w:r>
+        <w:rPr>
+          <w:sz w:val="24"/>
+          <w:szCs w:val="24"/>
+          <w:lang w:val="pl-PL"/>
+        </w:rPr>
+        <w:t>Krotki</w:t>
+      </w:r>
+      <w:proofErr w:type="spellEnd"/>
+      <w:r>
+        <w:rPr>
+          <w:sz w:val="24"/>
+          <w:szCs w:val="24"/>
+          <w:lang w:val="pl-PL"/>
+        </w:rPr>
+        <w:t xml:space="preserve"> opis czym jest trening, może link do atlasu z </w:t>
+      </w:r>
+      <w:proofErr w:type="spellStart"/>
+      <w:r>
+        <w:rPr>
+          <w:sz w:val="24"/>
+          <w:szCs w:val="24"/>
+          <w:lang w:val="pl-PL"/>
+        </w:rPr>
+        <w:t>kfd</w:t>
+      </w:r>
+      <w:proofErr w:type="spellEnd"/>
+      <w:r>
+        <w:rPr>
+          <w:sz w:val="24"/>
+          <w:szCs w:val="24"/>
+          <w:lang w:val="pl-PL"/>
+        </w:rPr>
+        <w:t xml:space="preserve">, na czym polega i 4 „rodzaje” </w:t>
+      </w:r>
+      <w:proofErr w:type="spellStart"/>
+      <w:r>
+        <w:rPr>
+          <w:sz w:val="24"/>
+          <w:szCs w:val="24"/>
+          <w:lang w:val="pl-PL"/>
+        </w:rPr>
+        <w:t>treningow</w:t>
+      </w:r>
+      <w:proofErr w:type="spellEnd"/>
+      <w:r>
+        <w:rPr>
+          <w:sz w:val="24"/>
+          <w:szCs w:val="24"/>
+          <w:lang w:val="pl-PL"/>
+        </w:rPr>
+        <w:t xml:space="preserve">/najpopularniejszych </w:t>
+      </w:r>
+      <w:proofErr w:type="spellStart"/>
+      <w:r>
+        <w:rPr>
+          <w:sz w:val="24"/>
+          <w:szCs w:val="24"/>
+          <w:lang w:val="pl-PL"/>
+        </w:rPr>
+        <w:t>trreningow</w:t>
+      </w:r>
+      <w:proofErr w:type="spellEnd"/>
+      <w:r>
+        <w:rPr>
+          <w:sz w:val="24"/>
+          <w:szCs w:val="24"/>
+          <w:lang w:val="pl-PL"/>
+        </w:rPr>
+        <w:t xml:space="preserve">. Po </w:t>
+      </w:r>
+      <w:proofErr w:type="spellStart"/>
+      <w:r>
+        <w:rPr>
+          <w:sz w:val="24"/>
+          <w:szCs w:val="24"/>
+          <w:lang w:val="pl-PL"/>
+        </w:rPr>
+        <w:t>kliknieciu</w:t>
+      </w:r>
+      <w:proofErr w:type="spellEnd"/>
+      <w:r>
+        <w:rPr>
+          <w:sz w:val="24"/>
+          <w:szCs w:val="24"/>
+          <w:lang w:val="pl-PL"/>
+        </w:rPr>
+        <w:t xml:space="preserve"> rozszerza się kafelek </w:t>
+      </w:r>
+      <w:proofErr w:type="spellStart"/>
+      <w:r>
+        <w:rPr>
+          <w:sz w:val="24"/>
+          <w:szCs w:val="24"/>
+          <w:lang w:val="pl-PL"/>
+        </w:rPr>
+        <w:t>zaslaniajac</w:t>
+      </w:r>
+      <w:proofErr w:type="spellEnd"/>
+      <w:r>
+        <w:rPr>
+          <w:sz w:val="24"/>
+          <w:szCs w:val="24"/>
+          <w:lang w:val="pl-PL"/>
+        </w:rPr>
+        <w:t xml:space="preserve"> </w:t>
+      </w:r>
+      <w:proofErr w:type="spellStart"/>
+      <w:r>
+        <w:rPr>
+          <w:sz w:val="24"/>
+          <w:szCs w:val="24"/>
+          <w:lang w:val="pl-PL"/>
+        </w:rPr>
+        <w:t>pozostale</w:t>
+      </w:r>
+      <w:proofErr w:type="spellEnd"/>
+      <w:r>
+        <w:rPr>
+          <w:sz w:val="24"/>
+          <w:szCs w:val="24"/>
+          <w:lang w:val="pl-PL"/>
+        </w:rPr>
+        <w:t>/</w:t>
+      </w:r>
+      <w:proofErr w:type="spellStart"/>
+      <w:r>
+        <w:rPr>
+          <w:sz w:val="24"/>
+          <w:szCs w:val="24"/>
+          <w:lang w:val="pl-PL"/>
+        </w:rPr>
+        <w:t>pozostale</w:t>
+      </w:r>
+      <w:proofErr w:type="spellEnd"/>
+      <w:r>
+        <w:rPr>
+          <w:sz w:val="24"/>
+          <w:szCs w:val="24"/>
+          <w:lang w:val="pl-PL"/>
+        </w:rPr>
+        <w:t xml:space="preserve"> znikają</w:t>
+      </w:r>
+    </w:p>
+    <w:p>
+      <w:pPr>
+        <w:rPr>
+          <w:sz w:val="24"/>
+          <w:szCs w:val="24"/>
+          <w:lang w:val="pl-PL"/>
+        </w:rPr>
+      </w:pPr>
+      <w:r>
+        <w:rPr>
+          <w:sz w:val="24"/>
+          <w:szCs w:val="24"/>
+          <w:lang w:val="pl-PL"/>
+        </w:rPr>
+        <w:t xml:space="preserve">W opisie treningów </w:t>
+      </w:r>
+      <w:proofErr w:type="spellStart"/>
+      <w:r>
+        <w:rPr>
+          <w:sz w:val="24"/>
+          <w:szCs w:val="24"/>
+          <w:lang w:val="pl-PL"/>
+        </w:rPr>
+        <w:t>krotki</w:t>
+      </w:r>
+      <w:proofErr w:type="spellEnd"/>
+      <w:r>
+        <w:rPr>
+          <w:sz w:val="24"/>
+          <w:szCs w:val="24"/>
+          <w:lang w:val="pl-PL"/>
+        </w:rPr>
+        <w:t xml:space="preserve"> opis i odnośniki do </w:t>
+      </w:r>
+      <w:proofErr w:type="spellStart"/>
+      <w:r>
+        <w:rPr>
+          <w:sz w:val="24"/>
+          <w:szCs w:val="24"/>
+          <w:lang w:val="pl-PL"/>
+        </w:rPr>
+        <w:t>roznych</w:t>
+      </w:r>
+      <w:proofErr w:type="spellEnd"/>
+      <w:r>
+        <w:rPr>
+          <w:sz w:val="24"/>
+          <w:szCs w:val="24"/>
+          <w:lang w:val="pl-PL"/>
+        </w:rPr>
+        <w:t xml:space="preserve"> </w:t>
+      </w:r>
+      <w:proofErr w:type="spellStart"/>
+      <w:r>
+        <w:rPr>
+          <w:sz w:val="24"/>
+          <w:szCs w:val="24"/>
+          <w:lang w:val="pl-PL"/>
+        </w:rPr>
+        <w:t>filmow</w:t>
+      </w:r>
+      <w:proofErr w:type="spellEnd"/>
+      <w:r>
+        <w:rPr>
+          <w:sz w:val="24"/>
+          <w:szCs w:val="24"/>
+          <w:lang w:val="pl-PL"/>
+        </w:rPr>
+        <w:t xml:space="preserve"> lub </w:t>
+      </w:r>
+      <w:proofErr w:type="spellStart"/>
+      <w:r>
+        <w:rPr>
+          <w:sz w:val="24"/>
+          <w:szCs w:val="24"/>
+          <w:lang w:val="pl-PL"/>
+        </w:rPr>
+        <w:t>artykulow</w:t>
+      </w:r>
+      <w:proofErr w:type="spellEnd"/>
+      <w:r>
+        <w:rPr>
+          <w:sz w:val="24"/>
+          <w:szCs w:val="24"/>
+          <w:lang w:val="pl-PL"/>
+        </w:rPr>
+        <w:t xml:space="preserve">, </w:t>
+      </w:r>
+      <w:proofErr w:type="spellStart"/>
+      <w:r>
+        <w:rPr>
+          <w:sz w:val="24"/>
+          <w:szCs w:val="24"/>
+          <w:lang w:val="pl-PL"/>
+        </w:rPr>
+        <w:t>kfd</w:t>
+      </w:r>
+      <w:proofErr w:type="spellEnd"/>
+      <w:r>
+        <w:rPr>
+          <w:sz w:val="24"/>
+          <w:szCs w:val="24"/>
+          <w:lang w:val="pl-PL"/>
+        </w:rPr>
+        <w:t xml:space="preserve"> i inne</w:t>
+      </w:r>
+    </w:p>
+    <w:p>
+      <w:pPr>
+        <w:rPr>
+          <w:sz w:val="24"/>
+          <w:szCs w:val="24"/>
+          <w:lang w:val="pl-PL"/>
+        </w:rPr>
+      </w:pPr>
+      <w:r>
+        <w:rPr>
+          <w:b/>
+          <w:sz w:val="24"/>
+          <w:szCs w:val="24"/>
+          <w:lang w:val="pl-PL"/>
+        </w:rPr>
+        <w:t>Dieta</w:t>
+      </w:r>
+    </w:p>
+    <w:p>
+      <w:pPr>
+        <w:rPr>
+          <w:sz w:val="24"/>
+          <w:szCs w:val="24"/>
+          <w:lang w:val="pl-PL"/>
+        </w:rPr>
+      </w:pPr>
+      <w:r>
+        <w:rPr>
+          <w:sz w:val="24"/>
+          <w:szCs w:val="24"/>
+          <w:lang w:val="pl-PL"/>
+        </w:rPr>
+        <w:t>Tak jak powyżej</w:t>
+      </w:r>
+    </w:p>
+    <w:p>
+      <w:pPr>
+        <w:rPr>
+          <w:sz w:val="24"/>
+          <w:szCs w:val="24"/>
+          <w:lang w:val="pl-PL"/>
+        </w:rPr>
+      </w:pPr>
+      <w:r>
+        <w:rPr>
+          <w:b/>
+          <w:sz w:val="24"/>
+          <w:szCs w:val="24"/>
+          <w:lang w:val="pl-PL"/>
+        </w:rPr>
+        <w:t>Kalkulatory</w:t>
+      </w:r>
+    </w:p>
+    <w:p>
+      <w:pPr>
+        <w:rPr>
+          <w:sz w:val="24"/>
+          <w:szCs w:val="24"/>
+          <w:lang w:val="pl-PL"/>
+        </w:rPr>
+      </w:pPr>
+      <w:proofErr w:type="spellStart"/>
+      <w:r>
+        <w:rPr>
+          <w:sz w:val="24"/>
+          <w:szCs w:val="24"/>
+          <w:lang w:val="pl-PL"/>
+        </w:rPr>
+        <w:t>Wybor</w:t>
+      </w:r>
+      <w:proofErr w:type="spellEnd"/>
+      <w:r>
+        <w:rPr>
+          <w:sz w:val="24"/>
+          <w:szCs w:val="24"/>
+          <w:lang w:val="pl-PL"/>
+        </w:rPr>
+        <w:t xml:space="preserve"> kalkulatora, poniżej formularz i opis + wyniki</w:t>
+      </w:r>
+    </w:p>
+    <w:p>
+      <w:pPr>
+        <w:rPr>
+          <w:sz w:val="24"/>
+          <w:szCs w:val="24"/>
+          <w:lang w:val="pl-PL"/>
+        </w:rPr>
+      </w:pPr>
+      <w:proofErr w:type="spellStart"/>
+      <w:r>
+        <w:rPr>
+          <w:sz w:val="24"/>
+          <w:szCs w:val="24"/>
+          <w:lang w:val="pl-PL"/>
+        </w:rPr>
+        <w:t>Wybor</w:t>
+      </w:r>
+      <w:proofErr w:type="spellEnd"/>
+      <w:r>
+        <w:rPr>
+          <w:sz w:val="24"/>
+          <w:szCs w:val="24"/>
+          <w:lang w:val="pl-PL"/>
+        </w:rPr>
+        <w:t xml:space="preserve"> kalkulatora: </w:t>
+      </w:r>
+      <w:r>
+        <w:rPr>
+          <w:sz w:val="24"/>
+          <w:szCs w:val="24"/>
+          <w:lang w:val="pl-PL"/>
+        </w:rPr>
+        <w:br/>
+        <w:t xml:space="preserve">WYBIERZ KALKULATOR &lt;obok </w:t>
+      </w:r>
+      <w:proofErr w:type="spellStart"/>
+      <w:r>
+        <w:rPr>
+          <w:sz w:val="24"/>
+          <w:szCs w:val="24"/>
+          <w:lang w:val="pl-PL"/>
+        </w:rPr>
+        <w:t>strzalka</w:t>
+      </w:r>
+      <w:proofErr w:type="spellEnd"/>
+      <w:r>
+        <w:rPr>
+          <w:sz w:val="24"/>
+          <w:szCs w:val="24"/>
+          <w:lang w:val="pl-PL"/>
+        </w:rPr>
+        <w:t xml:space="preserve"> w </w:t>
+      </w:r>
+      <w:proofErr w:type="spellStart"/>
+      <w:r>
+        <w:rPr>
+          <w:sz w:val="24"/>
+          <w:szCs w:val="24"/>
+          <w:lang w:val="pl-PL"/>
+        </w:rPr>
+        <w:t>dol</w:t>
+      </w:r>
+      <w:proofErr w:type="spellEnd"/>
+      <w:r>
+        <w:rPr>
+          <w:sz w:val="24"/>
+          <w:szCs w:val="24"/>
+          <w:lang w:val="pl-PL"/>
+        </w:rPr>
+        <w:t xml:space="preserve"> do rozwijania&gt;</w:t>
+      </w:r>
+    </w:p>
+    <w:p>
+      <w:pPr>
+        <w:rPr>
+          <w:sz w:val="24"/>
+          <w:szCs w:val="24"/>
+          <w:lang w:val="pl-PL"/>
+        </w:rPr>
+      </w:pPr>
+      <w:r>
+        <w:rPr>
+          <w:sz w:val="24"/>
+          <w:szCs w:val="24"/>
+          <w:lang w:val="pl-PL"/>
+        </w:rPr>
+        <w:t xml:space="preserve">Po </w:t>
+      </w:r>
+      <w:proofErr w:type="spellStart"/>
+      <w:r>
+        <w:rPr>
+          <w:sz w:val="24"/>
+          <w:szCs w:val="24"/>
+          <w:lang w:val="pl-PL"/>
+        </w:rPr>
+        <w:t>kliknieciu</w:t>
+      </w:r>
+      <w:proofErr w:type="spellEnd"/>
+      <w:r>
+        <w:rPr>
+          <w:sz w:val="24"/>
+          <w:szCs w:val="24"/>
+          <w:lang w:val="pl-PL"/>
+        </w:rPr>
+        <w:t xml:space="preserve"> rozwija się lista która rozciąga </w:t>
+      </w:r>
+      <w:proofErr w:type="spellStart"/>
+      <w:r>
+        <w:rPr>
+          <w:sz w:val="24"/>
+          <w:szCs w:val="24"/>
+          <w:lang w:val="pl-PL"/>
+        </w:rPr>
+        <w:t>reszte</w:t>
+      </w:r>
+      <w:proofErr w:type="spellEnd"/>
+      <w:r>
+        <w:rPr>
+          <w:sz w:val="24"/>
+          <w:szCs w:val="24"/>
+          <w:lang w:val="pl-PL"/>
+        </w:rPr>
+        <w:t xml:space="preserve"> strony!~</w:t>
+      </w:r>
+    </w:p>
+    <w:p>
+      <w:pPr>
+        <w:rPr>
+          <w:sz w:val="24"/>
+          <w:szCs w:val="24"/>
+          <w:lang w:val="pl-PL"/>
+        </w:rPr>
+      </w:pPr>
+      <w:r>
+        <w:rPr>
+          <w:sz w:val="24"/>
+          <w:szCs w:val="24"/>
+          <w:lang w:val="pl-PL"/>
+        </w:rPr>
+        <w:br/>
+      </w:r>
+      <w:proofErr w:type="spellStart"/>
+      <w:r>
+        <w:rPr>
+          <w:sz w:val="24"/>
+          <w:szCs w:val="24"/>
+          <w:lang w:val="pl-PL"/>
+        </w:rPr>
+        <w:t>kalk</w:t>
+      </w:r>
+      <w:proofErr w:type="spellEnd"/>
+      <w:r>
+        <w:rPr>
+          <w:sz w:val="24"/>
+          <w:szCs w:val="24"/>
+          <w:lang w:val="pl-PL"/>
+        </w:rPr>
+        <w:t xml:space="preserve"> x</w:t>
+      </w:r>
+      <w:r>
+        <w:rPr>
+          <w:sz w:val="24"/>
+          <w:szCs w:val="24"/>
+          <w:lang w:val="pl-PL"/>
+        </w:rPr>
+        <w:br/>
+      </w:r>
+      <w:proofErr w:type="spellStart"/>
+      <w:r>
+        <w:rPr>
+          <w:sz w:val="24"/>
+          <w:szCs w:val="24"/>
+          <w:lang w:val="pl-PL"/>
+        </w:rPr>
+        <w:t>kalk</w:t>
+      </w:r>
+      <w:proofErr w:type="spellEnd"/>
+      <w:r>
+        <w:rPr>
+          <w:sz w:val="24"/>
+          <w:szCs w:val="24"/>
+          <w:lang w:val="pl-PL"/>
+        </w:rPr>
+        <w:t xml:space="preserve"> y</w:t>
+      </w:r>
+      <w:r>
+        <w:rPr>
+          <w:sz w:val="24"/>
+          <w:szCs w:val="24"/>
+          <w:lang w:val="pl-PL"/>
+        </w:rPr>
+        <w:br/>
+      </w:r>
+      <w:proofErr w:type="spellStart"/>
+      <w:r>
+        <w:rPr>
+          <w:sz w:val="24"/>
+          <w:szCs w:val="24"/>
+          <w:lang w:val="pl-PL"/>
+        </w:rPr>
+        <w:t>kalk</w:t>
+      </w:r>
+      <w:proofErr w:type="spellEnd"/>
+      <w:r>
+        <w:rPr>
+          <w:sz w:val="24"/>
+          <w:szCs w:val="24"/>
+          <w:lang w:val="pl-PL"/>
+        </w:rPr>
+        <w:t xml:space="preserve"> z</w:t>
+      </w:r>
+    </w:p>
+    <w:p>
+      <w:pPr>
+        <w:rPr>
+          <w:sz w:val="24"/>
+          <w:szCs w:val="24"/>
+          <w:lang w:val="pl-PL"/>
+        </w:rPr>
+      </w:pPr>
+    </w:p>
+    <w:p>
+      <w:pPr>
+        <w:rPr>
+          <w:sz w:val="24"/>
+          <w:szCs w:val="24"/>
+          <w:lang w:val="pl-PL"/>
+        </w:rPr>
+      </w:pPr>
+      <w:r>
+        <w:rPr>
+          <w:sz w:val="24"/>
+          <w:szCs w:val="24"/>
+          <w:lang w:val="pl-PL"/>
+        </w:rPr>
+        <w:t xml:space="preserve">po wybraniu napis WYBIERZ KJALKULATOR jest </w:t>
+      </w:r>
+      <w:proofErr w:type="spellStart"/>
+      <w:r>
+        <w:rPr>
+          <w:sz w:val="24"/>
+          <w:szCs w:val="24"/>
+          <w:lang w:val="pl-PL"/>
+        </w:rPr>
+        <w:t>zastepowany</w:t>
+      </w:r>
+      <w:proofErr w:type="spellEnd"/>
+      <w:r>
+        <w:rPr>
+          <w:sz w:val="24"/>
+          <w:szCs w:val="24"/>
+          <w:lang w:val="pl-PL"/>
+        </w:rPr>
+        <w:t xml:space="preserve"> przez </w:t>
+      </w:r>
+      <w:proofErr w:type="spellStart"/>
+      <w:r>
+        <w:rPr>
+          <w:sz w:val="24"/>
+          <w:szCs w:val="24"/>
+          <w:lang w:val="pl-PL"/>
+        </w:rPr>
+        <w:t>nazwse</w:t>
+      </w:r>
+      <w:proofErr w:type="spellEnd"/>
+      <w:r>
+        <w:rPr>
+          <w:sz w:val="24"/>
+          <w:szCs w:val="24"/>
+          <w:lang w:val="pl-PL"/>
+        </w:rPr>
+        <w:t xml:space="preserve"> kalkulatora (ale </w:t>
+      </w:r>
+      <w:proofErr w:type="spellStart"/>
+      <w:r>
+        <w:rPr>
+          <w:sz w:val="24"/>
+          <w:szCs w:val="24"/>
+          <w:lang w:val="pl-PL"/>
+        </w:rPr>
+        <w:t>nizej</w:t>
+      </w:r>
+      <w:proofErr w:type="spellEnd"/>
+      <w:r>
+        <w:rPr>
+          <w:sz w:val="24"/>
+          <w:szCs w:val="24"/>
+          <w:lang w:val="pl-PL"/>
+        </w:rPr>
+        <w:t xml:space="preserve"> będzie </w:t>
+      </w:r>
+      <w:proofErr w:type="spellStart"/>
+      <w:r>
+        <w:rPr>
+          <w:sz w:val="24"/>
+          <w:szCs w:val="24"/>
+          <w:lang w:val="pl-PL"/>
+        </w:rPr>
+        <w:t>tytul</w:t>
+      </w:r>
+      <w:proofErr w:type="spellEnd"/>
+      <w:r>
+        <w:rPr>
+          <w:sz w:val="24"/>
+          <w:szCs w:val="24"/>
+          <w:lang w:val="pl-PL"/>
+        </w:rPr>
+        <w:t xml:space="preserve"> kalkulatora wiec lipa, trzeba </w:t>
+      </w:r>
+      <w:proofErr w:type="spellStart"/>
+      <w:r>
+        <w:rPr>
+          <w:sz w:val="24"/>
+          <w:szCs w:val="24"/>
+          <w:lang w:val="pl-PL"/>
+        </w:rPr>
+        <w:t>pomyslec</w:t>
+      </w:r>
+      <w:proofErr w:type="spellEnd"/>
+      <w:r>
+        <w:rPr>
+          <w:sz w:val="24"/>
+          <w:szCs w:val="24"/>
+          <w:lang w:val="pl-PL"/>
+        </w:rPr>
+        <w:t xml:space="preserve">) LUB </w:t>
+      </w:r>
+      <w:proofErr w:type="spellStart"/>
+      <w:r>
+        <w:rPr>
+          <w:sz w:val="24"/>
+          <w:szCs w:val="24"/>
+          <w:lang w:val="pl-PL"/>
+        </w:rPr>
+        <w:t>jakas</w:t>
+      </w:r>
+      <w:proofErr w:type="spellEnd"/>
+      <w:r>
+        <w:rPr>
+          <w:sz w:val="24"/>
+          <w:szCs w:val="24"/>
+          <w:lang w:val="pl-PL"/>
+        </w:rPr>
+        <w:t xml:space="preserve"> zmiana kolorku a </w:t>
+      </w:r>
+      <w:proofErr w:type="spellStart"/>
+      <w:r>
+        <w:rPr>
+          <w:sz w:val="24"/>
+          <w:szCs w:val="24"/>
+          <w:lang w:val="pl-PL"/>
+        </w:rPr>
+        <w:t>nizej</w:t>
+      </w:r>
+      <w:proofErr w:type="spellEnd"/>
+      <w:r>
+        <w:rPr>
+          <w:sz w:val="24"/>
+          <w:szCs w:val="24"/>
+          <w:lang w:val="pl-PL"/>
+        </w:rPr>
+        <w:t xml:space="preserve"> ten kalkulator, do przemyślenia. Struktura będzie już gotowa</w:t>
+      </w:r>
+    </w:p>
+    <w:p>
+      <w:pPr>
+        <w:rPr>
+          <w:sz w:val="24"/>
+          <w:szCs w:val="24"/>
+          <w:lang w:val="pl-PL"/>
+        </w:rPr>
+      </w:pPr>
       <w:bookmarkStart w:id="0" w:name="_GoBack"/>
       <w:bookmarkEnd w:id="0"/>
-      <w:r>
-        <w:rPr>
-          <w:sz w:val="24"/>
-          <w:szCs w:val="24"/>
-          <w:lang w:val="pl-PL"/>
-        </w:rPr>
-        <w:t xml:space="preserve"> </w:t>
-      </w:r>
-      <w:proofErr w:type="spellStart"/>
-      <w:r>
-        <w:rPr>
-          <w:sz w:val="24"/>
-          <w:szCs w:val="24"/>
-          <w:lang w:val="pl-PL"/>
-        </w:rPr>
-        <w:t>Artykuly</w:t>
-      </w:r>
-      <w:proofErr w:type="spellEnd"/>
-      <w:r>
-        <w:rPr>
-          <w:sz w:val="24"/>
-          <w:szCs w:val="24"/>
-          <w:lang w:val="pl-PL"/>
-        </w:rPr>
-        <w:t xml:space="preserve"> </w:t>
-      </w:r>
-      <w:proofErr w:type="spellStart"/>
-      <w:r>
-        <w:rPr>
-          <w:sz w:val="24"/>
-          <w:szCs w:val="24"/>
-          <w:lang w:val="pl-PL"/>
-        </w:rPr>
-        <w:t>zerzniete</w:t>
-      </w:r>
-      <w:proofErr w:type="spellEnd"/>
-      <w:r>
-        <w:rPr>
-          <w:sz w:val="24"/>
-          <w:szCs w:val="24"/>
-          <w:lang w:val="pl-PL"/>
-        </w:rPr>
-        <w:t xml:space="preserve"> z podpisem z </w:t>
-      </w:r>
-      <w:proofErr w:type="spellStart"/>
-      <w:r>
-        <w:rPr>
-          <w:sz w:val="24"/>
-          <w:szCs w:val="24"/>
-          <w:lang w:val="pl-PL"/>
-        </w:rPr>
-        <w:t>ktorej</w:t>
-      </w:r>
-      <w:proofErr w:type="spellEnd"/>
-      <w:r>
-        <w:rPr>
-          <w:sz w:val="24"/>
-          <w:szCs w:val="24"/>
-          <w:lang w:val="pl-PL"/>
-        </w:rPr>
-        <w:t xml:space="preserve"> </w:t>
-      </w:r>
-      <w:proofErr w:type="spellStart"/>
-      <w:r>
-        <w:rPr>
-          <w:sz w:val="24"/>
-          <w:szCs w:val="24"/>
-          <w:lang w:val="pl-PL"/>
-        </w:rPr>
-        <w:lastRenderedPageBreak/>
-        <w:t>strktórejaz</w:t>
-      </w:r>
-      <w:proofErr w:type="spellEnd"/>
-      <w:r>
-        <w:rPr>
-          <w:sz w:val="24"/>
-          <w:szCs w:val="24"/>
-          <w:lang w:val="pl-PL"/>
-        </w:rPr>
-        <w:t xml:space="preserve"> z linkiem na końcu </w:t>
-      </w:r>
-      <w:proofErr w:type="spellStart"/>
-      <w:r>
-        <w:rPr>
-          <w:sz w:val="24"/>
-          <w:szCs w:val="24"/>
-          <w:lang w:val="pl-PL"/>
-        </w:rPr>
-        <w:t>artykulu</w:t>
-      </w:r>
-      <w:proofErr w:type="spellEnd"/>
-      <w:r>
-        <w:rPr>
-          <w:sz w:val="24"/>
-          <w:szCs w:val="24"/>
-          <w:lang w:val="pl-PL"/>
-        </w:rPr>
-        <w:t xml:space="preserve">. Ewentualnie </w:t>
-      </w:r>
-      <w:proofErr w:type="spellStart"/>
-      <w:r>
-        <w:rPr>
-          <w:sz w:val="24"/>
-          <w:szCs w:val="24"/>
-          <w:lang w:val="pl-PL"/>
-        </w:rPr>
-        <w:t>czesc</w:t>
-      </w:r>
-      <w:proofErr w:type="spellEnd"/>
-      <w:r>
-        <w:rPr>
-          <w:sz w:val="24"/>
-          <w:szCs w:val="24"/>
-          <w:lang w:val="pl-PL"/>
-        </w:rPr>
-        <w:t xml:space="preserve"> </w:t>
-      </w:r>
-      <w:proofErr w:type="spellStart"/>
-      <w:r>
-        <w:rPr>
-          <w:sz w:val="24"/>
-          <w:szCs w:val="24"/>
-          <w:lang w:val="pl-PL"/>
-        </w:rPr>
-        <w:t>artykuly</w:t>
-      </w:r>
-      <w:proofErr w:type="spellEnd"/>
-      <w:r>
-        <w:rPr>
-          <w:sz w:val="24"/>
-          <w:szCs w:val="24"/>
-          <w:lang w:val="pl-PL"/>
-        </w:rPr>
-        <w:t xml:space="preserve"> i info żeby </w:t>
-      </w:r>
-      <w:proofErr w:type="spellStart"/>
-      <w:r>
-        <w:rPr>
-          <w:sz w:val="24"/>
-          <w:szCs w:val="24"/>
-          <w:lang w:val="pl-PL"/>
-        </w:rPr>
-        <w:t>czytac</w:t>
-      </w:r>
-      <w:proofErr w:type="spellEnd"/>
-      <w:r>
-        <w:rPr>
-          <w:sz w:val="24"/>
-          <w:szCs w:val="24"/>
-          <w:lang w:val="pl-PL"/>
-        </w:rPr>
-        <w:t xml:space="preserve"> dalej z linkiem</w:t>
-      </w:r>
-    </w:p>
-    <w:p>
-      <w:pPr>
-        <w:rPr>
-          <w:sz w:val="24"/>
-          <w:szCs w:val="24"/>
-          <w:lang w:val="pl-PL"/>
-        </w:rPr>
-      </w:pPr>
-      <w:proofErr w:type="spellStart"/>
-      <w:r>
-        <w:rPr>
-          <w:b/>
-          <w:sz w:val="24"/>
-          <w:szCs w:val="24"/>
-          <w:lang w:val="pl-PL"/>
-        </w:rPr>
-        <w:t>Trainings</w:t>
-      </w:r>
-      <w:proofErr w:type="spellEnd"/>
-    </w:p>
-    <w:p>
-      <w:pPr>
-        <w:rPr>
-          <w:sz w:val="24"/>
-          <w:szCs w:val="24"/>
-          <w:lang w:val="pl-PL"/>
-        </w:rPr>
-      </w:pPr>
-      <w:proofErr w:type="spellStart"/>
-      <w:r>
-        <w:rPr>
-          <w:sz w:val="24"/>
-          <w:szCs w:val="24"/>
-          <w:lang w:val="pl-PL"/>
-        </w:rPr>
-        <w:t>Krotki</w:t>
-      </w:r>
-      <w:proofErr w:type="spellEnd"/>
-      <w:r>
-        <w:rPr>
-          <w:sz w:val="24"/>
-          <w:szCs w:val="24"/>
-          <w:lang w:val="pl-PL"/>
-        </w:rPr>
-        <w:t xml:space="preserve"> opis czym jest trening, może link do atlasu z </w:t>
-      </w:r>
-      <w:proofErr w:type="spellStart"/>
-      <w:r>
-        <w:rPr>
-          <w:sz w:val="24"/>
-          <w:szCs w:val="24"/>
-          <w:lang w:val="pl-PL"/>
-        </w:rPr>
-        <w:t>kfd</w:t>
-      </w:r>
-      <w:proofErr w:type="spellEnd"/>
-      <w:r>
-        <w:rPr>
-          <w:sz w:val="24"/>
-          <w:szCs w:val="24"/>
-          <w:lang w:val="pl-PL"/>
-        </w:rPr>
-        <w:t xml:space="preserve">, na czym polega i 4 „rodzaje” </w:t>
-      </w:r>
-      <w:proofErr w:type="spellStart"/>
-      <w:r>
-        <w:rPr>
-          <w:sz w:val="24"/>
-          <w:szCs w:val="24"/>
-          <w:lang w:val="pl-PL"/>
-        </w:rPr>
-        <w:t>treningow</w:t>
-      </w:r>
-      <w:proofErr w:type="spellEnd"/>
-      <w:r>
-        <w:rPr>
-          <w:sz w:val="24"/>
-          <w:szCs w:val="24"/>
-          <w:lang w:val="pl-PL"/>
-        </w:rPr>
-        <w:t xml:space="preserve">/najpopularniejszych </w:t>
-      </w:r>
-      <w:proofErr w:type="spellStart"/>
-      <w:r>
-        <w:rPr>
-          <w:sz w:val="24"/>
-          <w:szCs w:val="24"/>
-          <w:lang w:val="pl-PL"/>
-        </w:rPr>
-        <w:t>trreningow</w:t>
-      </w:r>
-      <w:proofErr w:type="spellEnd"/>
-      <w:r>
-        <w:rPr>
-          <w:sz w:val="24"/>
-          <w:szCs w:val="24"/>
-          <w:lang w:val="pl-PL"/>
-        </w:rPr>
-        <w:t xml:space="preserve">. Po </w:t>
-      </w:r>
-      <w:proofErr w:type="spellStart"/>
-      <w:r>
-        <w:rPr>
-          <w:sz w:val="24"/>
-          <w:szCs w:val="24"/>
-          <w:lang w:val="pl-PL"/>
-        </w:rPr>
-        <w:t>kliknieciu</w:t>
-      </w:r>
-      <w:proofErr w:type="spellEnd"/>
-      <w:r>
-        <w:rPr>
-          <w:sz w:val="24"/>
-          <w:szCs w:val="24"/>
-          <w:lang w:val="pl-PL"/>
-        </w:rPr>
-        <w:t xml:space="preserve"> rozszerza się kafelek </w:t>
-      </w:r>
-      <w:proofErr w:type="spellStart"/>
-      <w:r>
-        <w:rPr>
-          <w:sz w:val="24"/>
-          <w:szCs w:val="24"/>
-          <w:lang w:val="pl-PL"/>
-        </w:rPr>
-        <w:t>zaslaniajac</w:t>
-      </w:r>
-      <w:proofErr w:type="spellEnd"/>
-      <w:r>
-        <w:rPr>
-          <w:sz w:val="24"/>
-          <w:szCs w:val="24"/>
-          <w:lang w:val="pl-PL"/>
-        </w:rPr>
-        <w:t xml:space="preserve"> </w:t>
-      </w:r>
-      <w:proofErr w:type="spellStart"/>
-      <w:r>
-        <w:rPr>
-          <w:sz w:val="24"/>
-          <w:szCs w:val="24"/>
-          <w:lang w:val="pl-PL"/>
-        </w:rPr>
-        <w:t>pozostale</w:t>
-      </w:r>
-      <w:proofErr w:type="spellEnd"/>
-      <w:r>
-        <w:rPr>
-          <w:sz w:val="24"/>
-          <w:szCs w:val="24"/>
-          <w:lang w:val="pl-PL"/>
-        </w:rPr>
-        <w:t>/</w:t>
-      </w:r>
-      <w:proofErr w:type="spellStart"/>
-      <w:r>
-        <w:rPr>
-          <w:sz w:val="24"/>
-          <w:szCs w:val="24"/>
-          <w:lang w:val="pl-PL"/>
-        </w:rPr>
-        <w:t>pozostale</w:t>
-      </w:r>
-      <w:proofErr w:type="spellEnd"/>
-      <w:r>
-        <w:rPr>
-          <w:sz w:val="24"/>
-          <w:szCs w:val="24"/>
-          <w:lang w:val="pl-PL"/>
-        </w:rPr>
-        <w:t xml:space="preserve"> znikają</w:t>
-      </w:r>
-    </w:p>
-    <w:p>
-      <w:pPr>
-        <w:rPr>
-          <w:sz w:val="24"/>
-          <w:szCs w:val="24"/>
-          <w:lang w:val="pl-PL"/>
-        </w:rPr>
-      </w:pPr>
-      <w:r>
-        <w:rPr>
-          <w:sz w:val="24"/>
-          <w:szCs w:val="24"/>
-          <w:lang w:val="pl-PL"/>
-        </w:rPr>
-        <w:t xml:space="preserve">W opisie treningów </w:t>
-      </w:r>
-      <w:proofErr w:type="spellStart"/>
-      <w:r>
-        <w:rPr>
-          <w:sz w:val="24"/>
-          <w:szCs w:val="24"/>
-          <w:lang w:val="pl-PL"/>
-        </w:rPr>
-        <w:t>krotki</w:t>
-      </w:r>
-      <w:proofErr w:type="spellEnd"/>
-      <w:r>
-        <w:rPr>
-          <w:sz w:val="24"/>
-          <w:szCs w:val="24"/>
-          <w:lang w:val="pl-PL"/>
-        </w:rPr>
-        <w:t xml:space="preserve"> opis i odnośniki do </w:t>
-      </w:r>
-      <w:proofErr w:type="spellStart"/>
-      <w:r>
-        <w:rPr>
-          <w:sz w:val="24"/>
-          <w:szCs w:val="24"/>
-          <w:lang w:val="pl-PL"/>
-        </w:rPr>
-        <w:t>roznych</w:t>
-      </w:r>
-      <w:proofErr w:type="spellEnd"/>
-      <w:r>
-        <w:rPr>
-          <w:sz w:val="24"/>
-          <w:szCs w:val="24"/>
-          <w:lang w:val="pl-PL"/>
-        </w:rPr>
-        <w:t xml:space="preserve"> </w:t>
-      </w:r>
-      <w:proofErr w:type="spellStart"/>
-      <w:r>
-        <w:rPr>
-          <w:sz w:val="24"/>
-          <w:szCs w:val="24"/>
-          <w:lang w:val="pl-PL"/>
-        </w:rPr>
-        <w:t>filmow</w:t>
-      </w:r>
-      <w:proofErr w:type="spellEnd"/>
-      <w:r>
-        <w:rPr>
-          <w:sz w:val="24"/>
-          <w:szCs w:val="24"/>
-          <w:lang w:val="pl-PL"/>
-        </w:rPr>
-        <w:t xml:space="preserve"> lub </w:t>
-      </w:r>
-      <w:proofErr w:type="spellStart"/>
-      <w:r>
-        <w:rPr>
-          <w:sz w:val="24"/>
-          <w:szCs w:val="24"/>
-          <w:lang w:val="pl-PL"/>
-        </w:rPr>
-        <w:t>artykulow</w:t>
-      </w:r>
-      <w:proofErr w:type="spellEnd"/>
-      <w:r>
-        <w:rPr>
-          <w:sz w:val="24"/>
-          <w:szCs w:val="24"/>
-          <w:lang w:val="pl-PL"/>
-        </w:rPr>
-        <w:t xml:space="preserve">, </w:t>
-      </w:r>
-      <w:proofErr w:type="spellStart"/>
-      <w:r>
-        <w:rPr>
-          <w:sz w:val="24"/>
-          <w:szCs w:val="24"/>
-          <w:lang w:val="pl-PL"/>
-        </w:rPr>
-        <w:t>kfd</w:t>
-      </w:r>
-      <w:proofErr w:type="spellEnd"/>
-      <w:r>
-        <w:rPr>
-          <w:sz w:val="24"/>
-          <w:szCs w:val="24"/>
-          <w:lang w:val="pl-PL"/>
-        </w:rPr>
-        <w:t xml:space="preserve"> i inne</w:t>
-      </w:r>
-    </w:p>
-    <w:p>
-      <w:pPr>
-        <w:rPr>
-          <w:sz w:val="24"/>
-          <w:szCs w:val="24"/>
-          <w:lang w:val="pl-PL"/>
-        </w:rPr>
-      </w:pPr>
-      <w:r>
-        <w:rPr>
-          <w:b/>
-          <w:sz w:val="24"/>
-          <w:szCs w:val="24"/>
-          <w:lang w:val="pl-PL"/>
-        </w:rPr>
-        <w:t>Dieta</w:t>
-      </w:r>
-    </w:p>
-    <w:p>
-      <w:pPr>
-        <w:rPr>
-          <w:sz w:val="24"/>
-          <w:szCs w:val="24"/>
-          <w:lang w:val="pl-PL"/>
-        </w:rPr>
-      </w:pPr>
-      <w:r>
-        <w:rPr>
-          <w:sz w:val="24"/>
-          <w:szCs w:val="24"/>
-          <w:lang w:val="pl-PL"/>
-        </w:rPr>
-        <w:t>Tak jak powyżej</w:t>
-      </w:r>
-    </w:p>
-    <w:p>
-      <w:pPr>
-        <w:rPr>
-          <w:sz w:val="24"/>
-          <w:szCs w:val="24"/>
-          <w:lang w:val="pl-PL"/>
-        </w:rPr>
-      </w:pPr>
-      <w:r>
-        <w:rPr>
-          <w:b/>
-          <w:sz w:val="24"/>
-          <w:szCs w:val="24"/>
-          <w:lang w:val="pl-PL"/>
-        </w:rPr>
-        <w:t>Kalkulatory</w:t>
-      </w:r>
-    </w:p>
-    <w:p>
-      <w:pPr>
-        <w:rPr>
-          <w:sz w:val="24"/>
-          <w:szCs w:val="24"/>
-          <w:lang w:val="pl-PL"/>
-        </w:rPr>
-      </w:pPr>
-      <w:proofErr w:type="spellStart"/>
-      <w:r>
-        <w:rPr>
-          <w:sz w:val="24"/>
-          <w:szCs w:val="24"/>
-          <w:lang w:val="pl-PL"/>
-        </w:rPr>
-        <w:t>Wybor</w:t>
-      </w:r>
-      <w:proofErr w:type="spellEnd"/>
-      <w:r>
-        <w:rPr>
-          <w:sz w:val="24"/>
-          <w:szCs w:val="24"/>
-          <w:lang w:val="pl-PL"/>
-        </w:rPr>
-        <w:t xml:space="preserve"> kalkulatora, poniżej formularz i opis + wyniki</w:t>
-      </w:r>
     </w:p>
     <w:p>
       <w:pPr>

</xml_diff>